<commit_message>
Adicionado primeira versao do Performer
</commit_message>
<xml_diff>
--- a/Dispatcher NF/notasFiscais/00055986.docx
+++ b/Dispatcher NF/notasFiscais/00055986.docx
@@ -550,7 +550,7 @@
                 <w:szCs w:val="24"/>
                 <w:lang w:val="pt-BR"/>
               </w:rPr>
-              <w:t>PIZZA HUT INTL.LLC</w:t>
+              <w:t>TOTVS S.A</w:t>
             </w:r>
           </w:p>
         </w:tc>
@@ -1150,6 +1150,8 @@
               </w:rPr>
               <w:t>PIZZA HUT INTL.LLC</w:t>
             </w:r>
+            <w:bookmarkStart w:id="0" w:name="_GoBack"/>
+            <w:bookmarkEnd w:id="0"/>
           </w:p>
         </w:tc>
       </w:tr>
@@ -1527,8 +1529,6 @@
             </w:pPr>
           </w:p>
         </w:tc>
-        <w:bookmarkStart w:id="0" w:name="_GoBack"/>
-        <w:bookmarkEnd w:id="0"/>
       </w:tr>
       <w:tr>
         <w:trPr>
@@ -3223,6 +3223,21 @@
 </file>
 
 <file path=customXml/item1.xml><?xml version="1.0" encoding="utf-8"?>
+<?mso-contentType ?>
+<FormTemplates xmlns="http://schemas.microsoft.com/sharepoint/v3/contenttype/forms">
+  <Display>DocumentLibraryForm</Display>
+  <Edit>DocumentLibraryForm</Edit>
+  <New>DocumentLibraryForm</New>
+</FormTemplates>
+</file>
+
+<file path=customXml/item2.xml><?xml version="1.0" encoding="utf-8"?>
+<p:properties xmlns:p="http://schemas.microsoft.com/office/2006/metadata/properties" xmlns:xsi="http://www.w3.org/2001/XMLSchema-instance" xmlns:pc="http://schemas.microsoft.com/office/infopath/2007/PartnerControls">
+  <documentManagement/>
+</p:properties>
+</file>
+
+<file path=customXml/item3.xml><?xml version="1.0" encoding="utf-8"?>
 <ct:contentTypeSchema xmlns:ct="http://schemas.microsoft.com/office/2006/metadata/contentType" xmlns:ma="http://schemas.microsoft.com/office/2006/metadata/properties/metaAttributes" ct:_="" ma:_="" ma:contentTypeName="Dokument" ma:contentTypeID="0x0101003DA6F2C52EBB2848BFC17DAE904FA08A" ma:contentTypeVersion="2" ma:contentTypeDescription="Ein neues Dokument erstellen." ma:contentTypeScope="" ma:versionID="930d3532d5ac825b65350f0d00d5cd62">
   <xsd:schema xmlns:xsd="http://www.w3.org/2001/XMLSchema" xmlns:xs="http://www.w3.org/2001/XMLSchema" xmlns:p="http://schemas.microsoft.com/office/2006/metadata/properties" xmlns:ns2="6f58215a-c5da-4c8d-9efa-75a6a7d28cbe" targetNamespace="http://schemas.microsoft.com/office/2006/metadata/properties" ma:root="true" ma:fieldsID="ec2f2f0519ae5a72dc857ded4d496b8d" ns2:_="">
     <xsd:import namespace="6f58215a-c5da-4c8d-9efa-75a6a7d28cbe"/>
@@ -3354,26 +3369,28 @@
 </ct:contentTypeSchema>
 </file>
 
-<file path=customXml/item2.xml><?xml version="1.0" encoding="utf-8"?>
-<p:properties xmlns:p="http://schemas.microsoft.com/office/2006/metadata/properties" xmlns:xsi="http://www.w3.org/2001/XMLSchema-instance" xmlns:pc="http://schemas.microsoft.com/office/infopath/2007/PartnerControls">
-  <documentManagement/>
-</p:properties>
-</file>
-
-<file path=customXml/item3.xml><?xml version="1.0" encoding="utf-8"?>
-<?mso-contentType ?>
-<FormTemplates xmlns="http://schemas.microsoft.com/sharepoint/v3/contenttype/forms">
-  <Display>DocumentLibraryForm</Display>
-  <Edit>DocumentLibraryForm</Edit>
-  <New>DocumentLibraryForm</New>
-</FormTemplates>
-</file>
-
 <file path=customXml/item4.xml><?xml version="1.0" encoding="utf-8"?>
 <b:Sources xmlns:b="http://schemas.openxmlformats.org/officeDocument/2006/bibliography" xmlns="http://schemas.openxmlformats.org/officeDocument/2006/bibliography" SelectedStyle="\APASixthEditionOfficeOnline.xsl" StyleName="APA" Version="6"/>
 </file>
 
 <file path=customXml/itemProps1.xml><?xml version="1.0" encoding="utf-8"?>
+<ds:datastoreItem xmlns:ds="http://schemas.openxmlformats.org/officeDocument/2006/customXml" ds:itemID="{F2097DFD-63B5-4A21-ABF4-2E583AC8A510}">
+  <ds:schemaRefs>
+    <ds:schemaRef ds:uri="http://schemas.microsoft.com/sharepoint/v3/contenttype/forms"/>
+  </ds:schemaRefs>
+</ds:datastoreItem>
+</file>
+
+<file path=customXml/itemProps2.xml><?xml version="1.0" encoding="utf-8"?>
+<ds:datastoreItem xmlns:ds="http://schemas.openxmlformats.org/officeDocument/2006/customXml" ds:itemID="{05ACED27-64B2-42CC-8406-3890CB87967F}">
+  <ds:schemaRefs>
+    <ds:schemaRef ds:uri="http://schemas.microsoft.com/office/2006/metadata/properties"/>
+    <ds:schemaRef ds:uri="http://schemas.microsoft.com/office/infopath/2007/PartnerControls"/>
+  </ds:schemaRefs>
+</ds:datastoreItem>
+</file>
+
+<file path=customXml/itemProps3.xml><?xml version="1.0" encoding="utf-8"?>
 <ds:datastoreItem xmlns:ds="http://schemas.openxmlformats.org/officeDocument/2006/customXml" ds:itemID="{8CAEDB26-D59F-46A3-8A44-5BB62F30BA89}">
   <ds:schemaRefs>
     <ds:schemaRef ds:uri="http://schemas.microsoft.com/office/2006/metadata/contentType"/>
@@ -3391,25 +3408,8 @@
 </ds:datastoreItem>
 </file>
 
-<file path=customXml/itemProps2.xml><?xml version="1.0" encoding="utf-8"?>
-<ds:datastoreItem xmlns:ds="http://schemas.openxmlformats.org/officeDocument/2006/customXml" ds:itemID="{05ACED27-64B2-42CC-8406-3890CB87967F}">
-  <ds:schemaRefs>
-    <ds:schemaRef ds:uri="http://schemas.microsoft.com/office/2006/metadata/properties"/>
-    <ds:schemaRef ds:uri="http://schemas.microsoft.com/office/infopath/2007/PartnerControls"/>
-  </ds:schemaRefs>
-</ds:datastoreItem>
-</file>
-
-<file path=customXml/itemProps3.xml><?xml version="1.0" encoding="utf-8"?>
-<ds:datastoreItem xmlns:ds="http://schemas.openxmlformats.org/officeDocument/2006/customXml" ds:itemID="{F2097DFD-63B5-4A21-ABF4-2E583AC8A510}">
-  <ds:schemaRefs>
-    <ds:schemaRef ds:uri="http://schemas.microsoft.com/sharepoint/v3/contenttype/forms"/>
-  </ds:schemaRefs>
-</ds:datastoreItem>
-</file>
-
 <file path=customXml/itemProps4.xml><?xml version="1.0" encoding="utf-8"?>
-<ds:datastoreItem xmlns:ds="http://schemas.openxmlformats.org/officeDocument/2006/customXml" ds:itemID="{863BC0C9-CC31-4295-A9CF-BC71E39E6C53}">
+<ds:datastoreItem xmlns:ds="http://schemas.openxmlformats.org/officeDocument/2006/customXml" ds:itemID="{A7191671-9597-49B5-B354-48E002A34435}">
   <ds:schemaRefs>
     <ds:schemaRef ds:uri="http://schemas.openxmlformats.org/officeDocument/2006/bibliography"/>
   </ds:schemaRefs>

</xml_diff>